<commit_message>
added logo to manual
</commit_message>
<xml_diff>
--- a/develop/f31abb6ac893e34e380d74ca43542f0a56e605b1/cook_safe_manual.docx
+++ b/develop/f31abb6ac893e34e380d74ca43542f0a56e605b1/cook_safe_manual.docx
@@ -2,24 +2,49 @@
 <file path=word/document.xml><?xml version="1.0" encoding="utf-8"?>
 <w:document xmlns:wpc="http://schemas.microsoft.com/office/word/2010/wordprocessingCanvas" xmlns:cx="http://schemas.microsoft.com/office/drawing/2014/chartex" xmlns:cx1="http://schemas.microsoft.com/office/drawing/2015/9/8/chartex" xmlns:cx2="http://schemas.microsoft.com/office/drawing/2015/10/21/chartex" xmlns:cx3="http://schemas.microsoft.com/office/drawing/2016/5/9/chartex" xmlns:cx4="http://schemas.microsoft.com/office/drawing/2016/5/10/chartex" xmlns:cx5="http://schemas.microsoft.com/office/drawing/2016/5/11/chartex" xmlns:cx6="http://schemas.microsoft.com/office/drawing/2016/5/12/chartex" xmlns:cx7="http://schemas.microsoft.com/office/drawing/2016/5/13/chartex" xmlns:cx8="http://schemas.microsoft.com/office/drawing/2016/5/14/chartex" xmlns:mc="http://schemas.openxmlformats.org/markup-compatibility/2006" xmlns:aink="http://schemas.microsoft.com/office/drawing/2016/ink" xmlns:am3d="http://schemas.microsoft.com/office/drawing/2017/model3d" xmlns:o="urn:schemas-microsoft-com:office:office" xmlns:r="http://schemas.openxmlformats.org/officeDocument/2006/relationships" xmlns:m="http://schemas.openxmlformats.org/officeDocument/2006/math" xmlns:v="urn:schemas-microsoft-com:vml" xmlns:wp14="http://schemas.microsoft.com/office/word/2010/wordprocessingDrawing" xmlns:wp="http://schemas.openxmlformats.org/drawingml/2006/wordprocessingDrawing" xmlns:w10="urn:schemas-microsoft-com:office:word" xmlns:w="http://schemas.openxmlformats.org/wordprocessingml/2006/main" xmlns:w14="http://schemas.microsoft.com/office/word/2010/wordml" xmlns:w15="http://schemas.microsoft.com/office/word/2012/wordml" xmlns:w16cid="http://schemas.microsoft.com/office/word/2016/wordml/cid" xmlns:w16se="http://schemas.microsoft.com/office/word/2015/wordml/symex" xmlns:wpg="http://schemas.microsoft.com/office/word/2010/wordprocessingGroup" xmlns:wpi="http://schemas.microsoft.com/office/word/2010/wordprocessingInk" xmlns:wne="http://schemas.microsoft.com/office/word/2006/wordml" xmlns:wps="http://schemas.microsoft.com/office/word/2010/wordprocessingShape" mc:Ignorable="w14 w15 w16se w16cid wp14">
   <w:body>
-    <w:p/>
-    <w:p/>
-    <w:p/>
-    <w:p/>
-    <w:p>
-      <w:pPr>
-        <w:framePr w:wrap="notBeside" w:vAnchor="text" w:hAnchor="text" w:x="1" w:y="1"/>
-      </w:pPr>
-      <w:r>
-        <w:rPr>
-          <w:noProof/>
-          <w:sz w:val="20"/>
+    <w:p>
+      <w:pPr>
+        <w:rPr>
+          <w:noProof/>
+        </w:rPr>
+      </w:pPr>
+    </w:p>
+    <w:p>
+      <w:r>
+        <w:rPr>
+          <w:noProof/>
         </w:rPr>
         <w:drawing>
-          <wp:inline distT="0" distB="0" distL="0" distR="0" wp14:anchorId="0DCFB1E8" wp14:editId="73E8CCD9">
-            <wp:extent cx="1010789" cy="1231900"/>
-            <wp:effectExtent l="19050" t="0" r="0" b="0"/>
-            <wp:docPr id="1" name="Picture 1"/>
+          <wp:anchor distT="0" distB="0" distL="114300" distR="114300" simplePos="0" relativeHeight="251659264" behindDoc="1" locked="0" layoutInCell="1" allowOverlap="1" wp14:anchorId="5E4ED582" wp14:editId="56834A59">
+            <wp:simplePos x="0" y="0"/>
+            <wp:positionH relativeFrom="column">
+              <wp:posOffset>-361950</wp:posOffset>
+            </wp:positionH>
+            <wp:positionV relativeFrom="paragraph">
+              <wp:posOffset>10160</wp:posOffset>
+            </wp:positionV>
+            <wp:extent cx="2040890" cy="2040890"/>
+            <wp:effectExtent l="0" t="0" r="0" b="0"/>
+            <wp:wrapTight wrapText="bothSides">
+              <wp:wrapPolygon edited="0">
+                <wp:start x="5444" y="3226"/>
+                <wp:lineTo x="4234" y="4234"/>
+                <wp:lineTo x="2823" y="5847"/>
+                <wp:lineTo x="2823" y="13307"/>
+                <wp:lineTo x="3428" y="16533"/>
+                <wp:lineTo x="4839" y="17541"/>
+                <wp:lineTo x="5040" y="17944"/>
+                <wp:lineTo x="15525" y="17944"/>
+                <wp:lineTo x="15726" y="17541"/>
+                <wp:lineTo x="17138" y="16533"/>
+                <wp:lineTo x="17742" y="13307"/>
+                <wp:lineTo x="17944" y="6049"/>
+                <wp:lineTo x="16331" y="4234"/>
+                <wp:lineTo x="15121" y="3226"/>
+                <wp:lineTo x="5444" y="3226"/>
+              </wp:wrapPolygon>
+            </wp:wrapTight>
+            <wp:docPr id="2" name="Picture 2" descr="A close up of a logo&#10;&#10;Description automatically generated"/>
             <wp:cNvGraphicFramePr>
               <a:graphicFrameLocks xmlns:a="http://schemas.openxmlformats.org/drawingml/2006/main" noChangeAspect="1"/>
             </wp:cNvGraphicFramePr>
@@ -27,39 +52,50 @@
               <a:graphicData uri="http://schemas.openxmlformats.org/drawingml/2006/picture">
                 <pic:pic xmlns:pic="http://schemas.openxmlformats.org/drawingml/2006/picture">
                   <pic:nvPicPr>
-                    <pic:cNvPr id="0" name="Picture 1"/>
-                    <pic:cNvPicPr>
-                      <a:picLocks noChangeAspect="1" noChangeArrowheads="1"/>
-                    </pic:cNvPicPr>
+                    <pic:cNvPr id="2" name="logo.png"/>
+                    <pic:cNvPicPr/>
                   </pic:nvPicPr>
                   <pic:blipFill>
-                    <a:blip r:embed="rId11"/>
+                    <a:blip r:embed="rId11" cstate="print">
+                      <a:extLst>
+                        <a:ext uri="{28A0092B-C50C-407E-A947-70E740481C1C}">
+                          <a14:useLocalDpi xmlns:a14="http://schemas.microsoft.com/office/drawing/2010/main" val="0"/>
+                        </a:ext>
+                      </a:extLst>
+                    </a:blip>
                     <a:stretch>
                       <a:fillRect/>
                     </a:stretch>
                   </pic:blipFill>
-                  <pic:spPr bwMode="auto">
+                  <pic:spPr>
                     <a:xfrm>
                       <a:off x="0" y="0"/>
-                      <a:ext cx="1010789" cy="1231900"/>
+                      <a:ext cx="2040890" cy="2040890"/>
                     </a:xfrm>
                     <a:prstGeom prst="rect">
                       <a:avLst/>
                     </a:prstGeom>
-                    <a:noFill/>
-                    <a:ln w="9525">
-                      <a:noFill/>
-                      <a:miter lim="800000"/>
-                      <a:headEnd/>
-                      <a:tailEnd/>
-                    </a:ln>
                   </pic:spPr>
                 </pic:pic>
               </a:graphicData>
             </a:graphic>
-          </wp:inline>
+            <wp14:sizeRelH relativeFrom="page">
+              <wp14:pctWidth>0</wp14:pctWidth>
+            </wp14:sizeRelH>
+            <wp14:sizeRelV relativeFrom="page">
+              <wp14:pctHeight>0</wp14:pctHeight>
+            </wp14:sizeRelV>
+          </wp:anchor>
         </w:drawing>
       </w:r>
+    </w:p>
+    <w:p/>
+    <w:p/>
+    <w:p/>
+    <w:p>
+      <w:pPr>
+        <w:framePr w:wrap="notBeside" w:vAnchor="text" w:hAnchor="text" w:x="1" w:y="1"/>
+      </w:pPr>
     </w:p>
     <w:p/>
     <w:p/>
@@ -1951,6 +1987,9 @@
         <w:jc w:val="center"/>
       </w:pPr>
       <w:r>
+        <w:rPr>
+          <w:noProof/>
+        </w:rPr>
         <w:drawing>
           <wp:inline distT="0" distB="0" distL="0" distR="0" wp14:anchorId="18087963" wp14:editId="1825839D">
             <wp:extent cx="2000529" cy="514422"/>
@@ -1999,6 +2038,9 @@
         <w:jc w:val="center"/>
       </w:pPr>
       <w:r>
+        <w:rPr>
+          <w:noProof/>
+        </w:rPr>
         <w:drawing>
           <wp:inline distT="0" distB="0" distL="0" distR="0" wp14:anchorId="2C0FC934" wp14:editId="74A69366">
             <wp:extent cx="5172797" cy="2191056"/>
@@ -2083,6 +2125,9 @@
         <w:jc w:val="center"/>
       </w:pPr>
       <w:r>
+        <w:rPr>
+          <w:noProof/>
+        </w:rPr>
         <w:lastRenderedPageBreak/>
         <w:drawing>
           <wp:inline distT="0" distB="0" distL="0" distR="0" wp14:anchorId="5F04E420" wp14:editId="59B081DB">
@@ -2132,6 +2177,9 @@
         <w:jc w:val="center"/>
       </w:pPr>
       <w:r>
+        <w:rPr>
+          <w:noProof/>
+        </w:rPr>
         <w:drawing>
           <wp:inline distT="0" distB="0" distL="0" distR="0" wp14:anchorId="35158DFB" wp14:editId="16F4AC0E">
             <wp:extent cx="1838582" cy="476316"/>
@@ -2215,6 +2263,9 @@
     </w:p>
     <w:p>
       <w:r>
+        <w:rPr>
+          <w:noProof/>
+        </w:rPr>
         <w:drawing>
           <wp:inline distT="0" distB="0" distL="0" distR="0" wp14:anchorId="0CA9EC1B" wp14:editId="2B0E410C">
             <wp:extent cx="5943600" cy="2334260"/>
@@ -2285,6 +2336,9 @@
         <w:t xml:space="preserve"> </w:t>
       </w:r>
       <w:r>
+        <w:rPr>
+          <w:noProof/>
+        </w:rPr>
         <w:drawing>
           <wp:inline distT="0" distB="0" distL="0" distR="0" wp14:anchorId="139E5864" wp14:editId="3CB1A0E9">
             <wp:extent cx="695422" cy="285790"/>
@@ -2333,8 +2387,6 @@
       </w:r>
       <w:r>
         <w:tab/>
-      </w:r>
-      <w:r>
         <w:t>Exporting a chat</w:t>
       </w:r>
       <w:bookmarkEnd w:id="13"/>
@@ -2349,6 +2401,9 @@
         <w:t xml:space="preserve"> </w:t>
       </w:r>
       <w:r>
+        <w:rPr>
+          <w:noProof/>
+        </w:rPr>
         <w:drawing>
           <wp:inline distT="0" distB="0" distL="0" distR="0" wp14:anchorId="69EB1315" wp14:editId="7A47FC7E">
             <wp:extent cx="1371791" cy="543001"/>
@@ -2430,6 +2485,9 @@
         <w:t xml:space="preserve"> side. </w:t>
       </w:r>
       <w:r>
+        <w:rPr>
+          <w:noProof/>
+        </w:rPr>
         <w:drawing>
           <wp:inline distT="0" distB="0" distL="0" distR="0" wp14:anchorId="4938D746" wp14:editId="24A77C3C">
             <wp:extent cx="4953691" cy="685896"/>
@@ -2566,6 +2624,7 @@
       </w:pPr>
       <w:r>
         <w:rPr>
+          <w:noProof/>
           <w:szCs w:val="22"/>
         </w:rPr>
         <w:drawing>
@@ -2757,6 +2816,7 @@
       </w:pPr>
       <w:r>
         <w:rPr>
+          <w:noProof/>
           <w:szCs w:val="22"/>
         </w:rPr>
         <w:drawing>
@@ -2837,6 +2897,7 @@
       </w:pPr>
       <w:r>
         <w:rPr>
+          <w:noProof/>
           <w:szCs w:val="22"/>
         </w:rPr>
         <w:lastRenderedPageBreak/>
@@ -2913,6 +2974,9 @@
         <w:jc w:val="center"/>
       </w:pPr>
       <w:r>
+        <w:rPr>
+          <w:noProof/>
+        </w:rPr>
         <w:drawing>
           <wp:inline distT="0" distB="0" distL="0" distR="0" wp14:anchorId="2B9CEE2C" wp14:editId="3E69E666">
             <wp:extent cx="2848373" cy="2657846"/>
@@ -2985,6 +3049,9 @@
         </w:sectPr>
       </w:pPr>
       <w:r>
+        <w:rPr>
+          <w:noProof/>
+        </w:rPr>
         <w:lastRenderedPageBreak/>
         <w:drawing>
           <wp:inline distT="0" distB="0" distL="0" distR="0" wp14:anchorId="3A0C590E" wp14:editId="06C1520B">
@@ -3170,6 +3237,9 @@
         </w:rPr>
       </w:pPr>
       <w:r>
+        <w:rPr>
+          <w:noProof/>
+        </w:rPr>
         <w:drawing>
           <wp:inline distT="0" distB="0" distL="0" distR="0" wp14:anchorId="411A4A9C" wp14:editId="5998767D">
             <wp:extent cx="2090259" cy="2360428"/>
@@ -3213,6 +3283,9 @@
         <w:t xml:space="preserve"> </w:t>
       </w:r>
       <w:r>
+        <w:rPr>
+          <w:noProof/>
+        </w:rPr>
         <w:drawing>
           <wp:inline distT="0" distB="0" distL="0" distR="0" wp14:anchorId="1A72CCD5" wp14:editId="72D617C1">
             <wp:extent cx="2147570" cy="2339163"/>
@@ -3301,6 +3374,9 @@
         <w:jc w:val="center"/>
       </w:pPr>
       <w:r>
+        <w:rPr>
+          <w:noProof/>
+        </w:rPr>
         <w:drawing>
           <wp:inline distT="0" distB="0" distL="0" distR="0" wp14:anchorId="651620F6" wp14:editId="49781A6C">
             <wp:extent cx="2540864" cy="3211033"/>
@@ -3414,6 +3490,9 @@
         <w:jc w:val="center"/>
       </w:pPr>
       <w:r>
+        <w:rPr>
+          <w:noProof/>
+        </w:rPr>
         <w:drawing>
           <wp:inline distT="0" distB="0" distL="0" distR="0" wp14:anchorId="2029A2BC" wp14:editId="7854CADA">
             <wp:extent cx="3434581" cy="776176"/>
@@ -3474,6 +3553,9 @@
         <w:jc w:val="center"/>
       </w:pPr>
       <w:r>
+        <w:rPr>
+          <w:noProof/>
+        </w:rPr>
         <w:drawing>
           <wp:inline distT="0" distB="0" distL="0" distR="0" wp14:anchorId="773E5EC5" wp14:editId="6A5607C2">
             <wp:extent cx="3838354" cy="1048942"/>
@@ -3551,6 +3633,9 @@
         <w:jc w:val="center"/>
       </w:pPr>
       <w:r>
+        <w:rPr>
+          <w:noProof/>
+        </w:rPr>
         <w:drawing>
           <wp:inline distT="0" distB="0" distL="0" distR="0" wp14:anchorId="4AF544E5" wp14:editId="3E60D0A5">
             <wp:extent cx="552527" cy="476316"/>
@@ -3588,6 +3673,9 @@
         </w:drawing>
       </w:r>
       <w:r>
+        <w:rPr>
+          <w:noProof/>
+        </w:rPr>
         <w:drawing>
           <wp:inline distT="0" distB="0" distL="0" distR="0" wp14:anchorId="5B755F18" wp14:editId="40CE157A">
             <wp:extent cx="466790" cy="419158"/>
@@ -3648,6 +3736,9 @@
         <w:jc w:val="center"/>
       </w:pPr>
       <w:r>
+        <w:rPr>
+          <w:noProof/>
+        </w:rPr>
         <w:drawing>
           <wp:inline distT="0" distB="0" distL="0" distR="0" wp14:anchorId="539DF193" wp14:editId="6D49888A">
             <wp:extent cx="4877481" cy="2038635"/>
@@ -3799,6 +3890,7 @@
         <w:rPr>
           <w:b/>
           <w:bCs/>
+          <w:noProof/>
         </w:rPr>
         <w:drawing>
           <wp:inline distT="0" distB="0" distL="0" distR="0" wp14:anchorId="6A3F0BE2" wp14:editId="5D907CCC">
@@ -5402,7 +5494,7 @@
     <w:lsdException w:name="Table Web 2" w:semiHidden="1" w:unhideWhenUsed="1"/>
     <w:lsdException w:name="Table Web 3" w:semiHidden="1" w:unhideWhenUsed="1"/>
     <w:lsdException w:name="Balloon Text" w:semiHidden="1" w:unhideWhenUsed="1"/>
-    <w:lsdException w:name="Table Grid" w:semiHidden="1" w:uiPriority="59" w:unhideWhenUsed="1"/>
+    <w:lsdException w:name="Table Grid" w:uiPriority="59"/>
     <w:lsdException w:name="Table Theme" w:semiHidden="1" w:unhideWhenUsed="1"/>
     <w:lsdException w:name="Placeholder Text" w:semiHidden="1"/>
     <w:lsdException w:name="No Spacing" w:uiPriority="1" w:qFormat="1"/>
@@ -5829,6 +5921,7 @@
   <w:style w:type="character" w:default="1" w:styleId="DefaultParagraphFont">
     <w:name w:val="Default Paragraph Font"/>
     <w:uiPriority w:val="1"/>
+    <w:semiHidden/>
     <w:unhideWhenUsed/>
   </w:style>
   <w:style w:type="table" w:default="1" w:styleId="TableNormal">
@@ -6451,6 +6544,21 @@
 </file>
 
 <file path=customXml/item1.xml><?xml version="1.0" encoding="utf-8"?>
+<?mso-contentType ?>
+<FormTemplates xmlns="http://schemas.microsoft.com/sharepoint/v3/contenttype/forms">
+  <Display>DocumentLibraryForm</Display>
+  <Edit>DocumentLibraryForm</Edit>
+  <New>DocumentLibraryForm</New>
+</FormTemplates>
+</file>
+
+<file path=customXml/item2.xml><?xml version="1.0" encoding="utf-8"?>
+<p:properties xmlns:p="http://schemas.microsoft.com/office/2006/metadata/properties" xmlns:xsi="http://www.w3.org/2001/XMLSchema-instance" xmlns:pc="http://schemas.microsoft.com/office/infopath/2007/PartnerControls">
+  <documentManagement/>
+</p:properties>
+</file>
+
+<file path=customXml/item3.xml><?xml version="1.0" encoding="utf-8"?>
 <ct:contentTypeSchema xmlns:ct="http://schemas.microsoft.com/office/2006/metadata/contentType" xmlns:ma="http://schemas.microsoft.com/office/2006/metadata/properties/metaAttributes" ct:_="" ma:_="" ma:contentTypeName="Document" ma:contentTypeID="0x010100005FDF4BDA1C8C4C8904590E2B12D906" ma:contentTypeVersion="12" ma:contentTypeDescription="Create a new document." ma:contentTypeScope="" ma:versionID="231beafa9e70f26f7e2591d246241e0e">
   <xsd:schema xmlns:xsd="http://www.w3.org/2001/XMLSchema" xmlns:xs="http://www.w3.org/2001/XMLSchema" xmlns:p="http://schemas.microsoft.com/office/2006/metadata/properties" xmlns:ns3="27d9dddb-b6e1-4481-a91c-5fb2cc5ddb8a" xmlns:ns4="0d044021-cb65-4e0f-8a9d-4cb6e254dd64" targetNamespace="http://schemas.microsoft.com/office/2006/metadata/properties" ma:root="true" ma:fieldsID="7df354d26beca1e177f0cebe3c59fad0" ns3:_="" ns4:_="">
     <xsd:import namespace="27d9dddb-b6e1-4481-a91c-5fb2cc5ddb8a"/>
@@ -6667,26 +6775,28 @@
 </ct:contentTypeSchema>
 </file>
 
-<file path=customXml/item2.xml><?xml version="1.0" encoding="utf-8"?>
-<?mso-contentType ?>
-<FormTemplates xmlns="http://schemas.microsoft.com/sharepoint/v3/contenttype/forms">
-  <Display>DocumentLibraryForm</Display>
-  <Edit>DocumentLibraryForm</Edit>
-  <New>DocumentLibraryForm</New>
-</FormTemplates>
-</file>
-
-<file path=customXml/item3.xml><?xml version="1.0" encoding="utf-8"?>
-<p:properties xmlns:p="http://schemas.microsoft.com/office/2006/metadata/properties" xmlns:xsi="http://www.w3.org/2001/XMLSchema-instance" xmlns:pc="http://schemas.microsoft.com/office/infopath/2007/PartnerControls">
-  <documentManagement/>
-</p:properties>
-</file>
-
 <file path=customXml/item4.xml><?xml version="1.0" encoding="utf-8"?>
 <b:Sources xmlns:b="http://schemas.openxmlformats.org/officeDocument/2006/bibliography" xmlns="http://schemas.openxmlformats.org/officeDocument/2006/bibliography" SelectedStyle="\APA.XSL" StyleName="APA"/>
 </file>
 
 <file path=customXml/itemProps1.xml><?xml version="1.0" encoding="utf-8"?>
+<ds:datastoreItem xmlns:ds="http://schemas.openxmlformats.org/officeDocument/2006/customXml" ds:itemID="{BA7EF8F4-D8F0-437A-AA32-4A5377EE8910}">
+  <ds:schemaRefs>
+    <ds:schemaRef ds:uri="http://schemas.microsoft.com/sharepoint/v3/contenttype/forms"/>
+  </ds:schemaRefs>
+</ds:datastoreItem>
+</file>
+
+<file path=customXml/itemProps2.xml><?xml version="1.0" encoding="utf-8"?>
+<ds:datastoreItem xmlns:ds="http://schemas.openxmlformats.org/officeDocument/2006/customXml" ds:itemID="{FB0967C8-B661-48AB-99F9-03CC052301B2}">
+  <ds:schemaRefs>
+    <ds:schemaRef ds:uri="http://schemas.microsoft.com/office/2006/metadata/properties"/>
+    <ds:schemaRef ds:uri="http://schemas.microsoft.com/office/infopath/2007/PartnerControls"/>
+  </ds:schemaRefs>
+</ds:datastoreItem>
+</file>
+
+<file path=customXml/itemProps3.xml><?xml version="1.0" encoding="utf-8"?>
 <ds:datastoreItem xmlns:ds="http://schemas.openxmlformats.org/officeDocument/2006/customXml" ds:itemID="{9DC35364-12E5-4A61-82A5-CF5ECD1C890F}">
   <ds:schemaRefs>
     <ds:schemaRef ds:uri="http://schemas.microsoft.com/office/2006/metadata/contentType"/>
@@ -6705,25 +6815,8 @@
 </ds:datastoreItem>
 </file>
 
-<file path=customXml/itemProps2.xml><?xml version="1.0" encoding="utf-8"?>
-<ds:datastoreItem xmlns:ds="http://schemas.openxmlformats.org/officeDocument/2006/customXml" ds:itemID="{BA7EF8F4-D8F0-437A-AA32-4A5377EE8910}">
-  <ds:schemaRefs>
-    <ds:schemaRef ds:uri="http://schemas.microsoft.com/sharepoint/v3/contenttype/forms"/>
-  </ds:schemaRefs>
-</ds:datastoreItem>
-</file>
-
-<file path=customXml/itemProps3.xml><?xml version="1.0" encoding="utf-8"?>
-<ds:datastoreItem xmlns:ds="http://schemas.openxmlformats.org/officeDocument/2006/customXml" ds:itemID="{FB0967C8-B661-48AB-99F9-03CC052301B2}">
-  <ds:schemaRefs>
-    <ds:schemaRef ds:uri="http://schemas.microsoft.com/office/2006/metadata/properties"/>
-    <ds:schemaRef ds:uri="http://schemas.microsoft.com/office/infopath/2007/PartnerControls"/>
-  </ds:schemaRefs>
-</ds:datastoreItem>
-</file>
-
 <file path=customXml/itemProps4.xml><?xml version="1.0" encoding="utf-8"?>
-<ds:datastoreItem xmlns:ds="http://schemas.openxmlformats.org/officeDocument/2006/customXml" ds:itemID="{47D45481-E305-4BE3-B03D-C5C008448405}">
+<ds:datastoreItem xmlns:ds="http://schemas.openxmlformats.org/officeDocument/2006/customXml" ds:itemID="{57461BAF-ED19-413C-A6F3-16C568E6EB20}">
   <ds:schemaRefs>
     <ds:schemaRef ds:uri="http://schemas.openxmlformats.org/officeDocument/2006/bibliography"/>
   </ds:schemaRefs>

</xml_diff>